<commit_message>
DEV ortamında code.md eklendi
</commit_message>
<xml_diff>
--- a/TufanGulec-hw-github.docx
+++ b/TufanGulec-hw-github.docx
@@ -647,7 +647,7 @@
           <w:rFonts w:hint="default"/>
           <w:lang w:val="tr-TR"/>
         </w:rPr>
-        <w:t>-&gt; staged area’den README.md dosyasını commit’leyelim</w:t>
+        <w:t>-&gt; staged area’den README.md dosyasını commit’leyelim artık staged area’da olmadığını göreceğiz.</w:t>
       </w:r>
     </w:p>
     <w:p>
@@ -702,6 +702,406 @@
           <w:lang w:val="tr-TR"/>
         </w:rPr>
       </w:pPr>
+      <w:r>
+        <w:rPr>
+          <w:rFonts w:hint="default"/>
+          <w:lang w:val="tr-TR"/>
+        </w:rPr>
+        <w:t>-&gt; working directory’de yer alan tüm dosyaları birlikte staged area’ya alalım.</w:t>
+      </w:r>
+    </w:p>
+    <w:p>
+      <w:r>
+        <w:drawing>
+          <wp:inline distT="0" distB="0" distL="114300" distR="114300">
+            <wp:extent cx="5268595" cy="160020"/>
+            <wp:effectExtent l="0" t="0" r="4445" b="7620"/>
+            <wp:docPr id="12" name="Picture 12"/>
+            <wp:cNvGraphicFramePr>
+              <a:graphicFrameLocks xmlns:a="http://schemas.openxmlformats.org/drawingml/2006/main" noChangeAspect="1"/>
+            </wp:cNvGraphicFramePr>
+            <a:graphic xmlns:a="http://schemas.openxmlformats.org/drawingml/2006/main">
+              <a:graphicData uri="http://schemas.openxmlformats.org/drawingml/2006/picture">
+                <pic:pic xmlns:pic="http://schemas.openxmlformats.org/drawingml/2006/picture">
+                  <pic:nvPicPr>
+                    <pic:cNvPr id="12" name="Picture 12"/>
+                    <pic:cNvPicPr>
+                      <a:picLocks noChangeAspect="1"/>
+                    </pic:cNvPicPr>
+                  </pic:nvPicPr>
+                  <pic:blipFill>
+                    <a:blip r:embed="rId13"/>
+                    <a:stretch>
+                      <a:fillRect/>
+                    </a:stretch>
+                  </pic:blipFill>
+                  <pic:spPr>
+                    <a:xfrm>
+                      <a:off x="0" y="0"/>
+                      <a:ext cx="5268595" cy="160020"/>
+                    </a:xfrm>
+                    <a:prstGeom prst="rect">
+                      <a:avLst/>
+                    </a:prstGeom>
+                    <a:noFill/>
+                    <a:ln>
+                      <a:noFill/>
+                    </a:ln>
+                  </pic:spPr>
+                </pic:pic>
+              </a:graphicData>
+            </a:graphic>
+          </wp:inline>
+        </w:drawing>
+      </w:r>
+    </w:p>
+    <w:p/>
+    <w:p>
+      <w:r>
+        <w:drawing>
+          <wp:inline distT="0" distB="0" distL="114300" distR="114300">
+            <wp:extent cx="5273675" cy="687705"/>
+            <wp:effectExtent l="0" t="0" r="14605" b="13335"/>
+            <wp:docPr id="13" name="Picture 13"/>
+            <wp:cNvGraphicFramePr>
+              <a:graphicFrameLocks xmlns:a="http://schemas.openxmlformats.org/drawingml/2006/main" noChangeAspect="1"/>
+            </wp:cNvGraphicFramePr>
+            <a:graphic xmlns:a="http://schemas.openxmlformats.org/drawingml/2006/main">
+              <a:graphicData uri="http://schemas.openxmlformats.org/drawingml/2006/picture">
+                <pic:pic xmlns:pic="http://schemas.openxmlformats.org/drawingml/2006/picture">
+                  <pic:nvPicPr>
+                    <pic:cNvPr id="13" name="Picture 13"/>
+                    <pic:cNvPicPr>
+                      <a:picLocks noChangeAspect="1"/>
+                    </pic:cNvPicPr>
+                  </pic:nvPicPr>
+                  <pic:blipFill>
+                    <a:blip r:embed="rId14"/>
+                    <a:stretch>
+                      <a:fillRect/>
+                    </a:stretch>
+                  </pic:blipFill>
+                  <pic:spPr>
+                    <a:xfrm>
+                      <a:off x="0" y="0"/>
+                      <a:ext cx="5273675" cy="687705"/>
+                    </a:xfrm>
+                    <a:prstGeom prst="rect">
+                      <a:avLst/>
+                    </a:prstGeom>
+                    <a:noFill/>
+                    <a:ln>
+                      <a:noFill/>
+                    </a:ln>
+                  </pic:spPr>
+                </pic:pic>
+              </a:graphicData>
+            </a:graphic>
+          </wp:inline>
+        </w:drawing>
+      </w:r>
+    </w:p>
+    <w:p/>
+    <w:p>
+      <w:pPr>
+        <w:rPr>
+          <w:rFonts w:hint="default"/>
+          <w:lang w:val="tr-TR"/>
+        </w:rPr>
+      </w:pPr>
+      <w:r>
+        <w:rPr>
+          <w:rFonts w:hint="default"/>
+          <w:lang w:val="tr-TR"/>
+        </w:rPr>
+        <w:t>-&gt; staged area’daki dosyalardan birinde değişiklik yapalım ve status’üne bakalım. Ardından commitleyip tekrar status’üne bakalım. Dosyanın staged area’ya alındığı haliyle commitlendiğini, değişiklik yapılan halininse staged area’ya gitmek için beklediğini görebiliriz.</w:t>
+      </w:r>
+    </w:p>
+    <w:p>
+      <w:pPr>
+        <w:rPr>
+          <w:rFonts w:hint="default"/>
+          <w:lang w:val="tr-TR"/>
+        </w:rPr>
+      </w:pPr>
+      <w:r>
+        <w:drawing>
+          <wp:inline distT="0" distB="0" distL="114300" distR="114300">
+            <wp:extent cx="5273675" cy="2875280"/>
+            <wp:effectExtent l="0" t="0" r="14605" b="5080"/>
+            <wp:docPr id="14" name="Picture 14"/>
+            <wp:cNvGraphicFramePr>
+              <a:graphicFrameLocks xmlns:a="http://schemas.openxmlformats.org/drawingml/2006/main" noChangeAspect="1"/>
+            </wp:cNvGraphicFramePr>
+            <a:graphic xmlns:a="http://schemas.openxmlformats.org/drawingml/2006/main">
+              <a:graphicData uri="http://schemas.openxmlformats.org/drawingml/2006/picture">
+                <pic:pic xmlns:pic="http://schemas.openxmlformats.org/drawingml/2006/picture">
+                  <pic:nvPicPr>
+                    <pic:cNvPr id="14" name="Picture 14"/>
+                    <pic:cNvPicPr>
+                      <a:picLocks noChangeAspect="1"/>
+                    </pic:cNvPicPr>
+                  </pic:nvPicPr>
+                  <pic:blipFill>
+                    <a:blip r:embed="rId15"/>
+                    <a:stretch>
+                      <a:fillRect/>
+                    </a:stretch>
+                  </pic:blipFill>
+                  <pic:spPr>
+                    <a:xfrm>
+                      <a:off x="0" y="0"/>
+                      <a:ext cx="5273675" cy="2875280"/>
+                    </a:xfrm>
+                    <a:prstGeom prst="rect">
+                      <a:avLst/>
+                    </a:prstGeom>
+                    <a:noFill/>
+                    <a:ln>
+                      <a:noFill/>
+                    </a:ln>
+                  </pic:spPr>
+                </pic:pic>
+              </a:graphicData>
+            </a:graphic>
+          </wp:inline>
+        </w:drawing>
+      </w:r>
+    </w:p>
+    <w:p>
+      <w:pPr>
+        <w:rPr>
+          <w:rFonts w:hint="default"/>
+          <w:lang w:val="tr-TR"/>
+        </w:rPr>
+      </w:pPr>
+    </w:p>
+    <w:p>
+      <w:pPr>
+        <w:rPr>
+          <w:rFonts w:hint="default"/>
+          <w:lang w:val="tr-TR"/>
+        </w:rPr>
+      </w:pPr>
+      <w:r>
+        <w:rPr>
+          <w:rFonts w:hint="default"/>
+          <w:lang w:val="tr-TR"/>
+        </w:rPr>
+        <w:t>-&gt; git log ile commit’lerimizi takip edebiliriz.</w:t>
+      </w:r>
+    </w:p>
+    <w:p>
+      <w:r>
+        <w:drawing>
+          <wp:inline distT="0" distB="0" distL="114300" distR="114300">
+            <wp:extent cx="5273675" cy="1417320"/>
+            <wp:effectExtent l="0" t="0" r="14605" b="0"/>
+            <wp:docPr id="15" name="Picture 15"/>
+            <wp:cNvGraphicFramePr>
+              <a:graphicFrameLocks xmlns:a="http://schemas.openxmlformats.org/drawingml/2006/main" noChangeAspect="1"/>
+            </wp:cNvGraphicFramePr>
+            <a:graphic xmlns:a="http://schemas.openxmlformats.org/drawingml/2006/main">
+              <a:graphicData uri="http://schemas.openxmlformats.org/drawingml/2006/picture">
+                <pic:pic xmlns:pic="http://schemas.openxmlformats.org/drawingml/2006/picture">
+                  <pic:nvPicPr>
+                    <pic:cNvPr id="15" name="Picture 15"/>
+                    <pic:cNvPicPr>
+                      <a:picLocks noChangeAspect="1"/>
+                    </pic:cNvPicPr>
+                  </pic:nvPicPr>
+                  <pic:blipFill>
+                    <a:blip r:embed="rId16"/>
+                    <a:stretch>
+                      <a:fillRect/>
+                    </a:stretch>
+                  </pic:blipFill>
+                  <pic:spPr>
+                    <a:xfrm>
+                      <a:off x="0" y="0"/>
+                      <a:ext cx="5273675" cy="1417320"/>
+                    </a:xfrm>
+                    <a:prstGeom prst="rect">
+                      <a:avLst/>
+                    </a:prstGeom>
+                    <a:noFill/>
+                    <a:ln>
+                      <a:noFill/>
+                    </a:ln>
+                  </pic:spPr>
+                </pic:pic>
+              </a:graphicData>
+            </a:graphic>
+          </wp:inline>
+        </w:drawing>
+      </w:r>
+    </w:p>
+    <w:p/>
+    <w:p/>
+    <w:p>
+      <w:pPr>
+        <w:numPr>
+          <w:ilvl w:val="0"/>
+          <w:numId w:val="11"/>
+        </w:numPr>
+        <w:ind w:left="0" w:leftChars="0" w:firstLine="0" w:firstLineChars="0"/>
+        <w:rPr>
+          <w:rFonts w:hint="default"/>
+          <w:lang w:val="tr-TR"/>
+        </w:rPr>
+      </w:pPr>
+      <w:r>
+        <w:rPr>
+          <w:rFonts w:hint="default"/>
+          <w:lang w:val="tr-TR"/>
+        </w:rPr>
+        <w:t>Projelerini geliştirmek için branch oluşturma, değişiklik yapma ve bu değişiklikleri ana projeye birleştirme konularını kullanın</w:t>
+      </w:r>
+    </w:p>
+    <w:p>
+      <w:pPr>
+        <w:rPr>
+          <w:rFonts w:hint="default"/>
+          <w:lang w:val="tr-TR"/>
+        </w:rPr>
+      </w:pPr>
+    </w:p>
+    <w:p>
+      <w:pPr>
+        <w:rPr>
+          <w:rFonts w:hint="default"/>
+          <w:lang w:val="tr-TR"/>
+        </w:rPr>
+      </w:pPr>
+      <w:r>
+        <w:rPr>
+          <w:rFonts w:hint="default"/>
+          <w:lang w:val="tr-TR"/>
+        </w:rPr>
+        <w:t>-&gt; branch’ları listeleme</w:t>
+      </w:r>
+    </w:p>
+    <w:p>
+      <w:r>
+        <w:drawing>
+          <wp:inline distT="0" distB="0" distL="114300" distR="114300">
+            <wp:extent cx="5269230" cy="419735"/>
+            <wp:effectExtent l="0" t="0" r="3810" b="6985"/>
+            <wp:docPr id="16" name="Picture 16"/>
+            <wp:cNvGraphicFramePr>
+              <a:graphicFrameLocks xmlns:a="http://schemas.openxmlformats.org/drawingml/2006/main" noChangeAspect="1"/>
+            </wp:cNvGraphicFramePr>
+            <a:graphic xmlns:a="http://schemas.openxmlformats.org/drawingml/2006/main">
+              <a:graphicData uri="http://schemas.openxmlformats.org/drawingml/2006/picture">
+                <pic:pic xmlns:pic="http://schemas.openxmlformats.org/drawingml/2006/picture">
+                  <pic:nvPicPr>
+                    <pic:cNvPr id="16" name="Picture 16"/>
+                    <pic:cNvPicPr>
+                      <a:picLocks noChangeAspect="1"/>
+                    </pic:cNvPicPr>
+                  </pic:nvPicPr>
+                  <pic:blipFill>
+                    <a:blip r:embed="rId17"/>
+                    <a:stretch>
+                      <a:fillRect/>
+                    </a:stretch>
+                  </pic:blipFill>
+                  <pic:spPr>
+                    <a:xfrm>
+                      <a:off x="0" y="0"/>
+                      <a:ext cx="5269230" cy="419735"/>
+                    </a:xfrm>
+                    <a:prstGeom prst="rect">
+                      <a:avLst/>
+                    </a:prstGeom>
+                    <a:noFill/>
+                    <a:ln>
+                      <a:noFill/>
+                    </a:ln>
+                  </pic:spPr>
+                </pic:pic>
+              </a:graphicData>
+            </a:graphic>
+          </wp:inline>
+        </w:drawing>
+      </w:r>
+    </w:p>
+    <w:p/>
+    <w:p>
+      <w:pPr>
+        <w:rPr>
+          <w:rFonts w:hint="default"/>
+          <w:lang w:val="tr-TR"/>
+        </w:rPr>
+      </w:pPr>
+      <w:r>
+        <w:rPr>
+          <w:rFonts w:hint="default"/>
+          <w:lang w:val="tr-TR"/>
+        </w:rPr>
+        <w:t>-&gt; dev, uat, pre-prod ve prod isimlerinde branch’ler oluşturdum.</w:t>
+      </w:r>
+    </w:p>
+    <w:p>
+      <w:r>
+        <w:drawing>
+          <wp:inline distT="0" distB="0" distL="114300" distR="114300">
+            <wp:extent cx="5273675" cy="1210310"/>
+            <wp:effectExtent l="0" t="0" r="14605" b="8890"/>
+            <wp:docPr id="17" name="Picture 17"/>
+            <wp:cNvGraphicFramePr>
+              <a:graphicFrameLocks xmlns:a="http://schemas.openxmlformats.org/drawingml/2006/main" noChangeAspect="1"/>
+            </wp:cNvGraphicFramePr>
+            <a:graphic xmlns:a="http://schemas.openxmlformats.org/drawingml/2006/main">
+              <a:graphicData uri="http://schemas.openxmlformats.org/drawingml/2006/picture">
+                <pic:pic xmlns:pic="http://schemas.openxmlformats.org/drawingml/2006/picture">
+                  <pic:nvPicPr>
+                    <pic:cNvPr id="17" name="Picture 17"/>
+                    <pic:cNvPicPr>
+                      <a:picLocks noChangeAspect="1"/>
+                    </pic:cNvPicPr>
+                  </pic:nvPicPr>
+                  <pic:blipFill>
+                    <a:blip r:embed="rId18"/>
+                    <a:stretch>
+                      <a:fillRect/>
+                    </a:stretch>
+                  </pic:blipFill>
+                  <pic:spPr>
+                    <a:xfrm>
+                      <a:off x="0" y="0"/>
+                      <a:ext cx="5273675" cy="1210310"/>
+                    </a:xfrm>
+                    <a:prstGeom prst="rect">
+                      <a:avLst/>
+                    </a:prstGeom>
+                    <a:noFill/>
+                    <a:ln>
+                      <a:noFill/>
+                    </a:ln>
+                  </pic:spPr>
+                </pic:pic>
+              </a:graphicData>
+            </a:graphic>
+          </wp:inline>
+        </w:drawing>
+      </w:r>
+    </w:p>
+    <w:p/>
+    <w:p>
+      <w:pPr>
+        <w:rPr>
+          <w:rFonts w:hint="default"/>
+          <w:lang w:val="tr-TR"/>
+        </w:rPr>
+      </w:pPr>
+      <w:r>
+        <w:rPr>
+          <w:rFonts w:hint="default"/>
+          <w:lang w:val="tr-TR"/>
+        </w:rPr>
+        <w:t>-&gt; dev branch’ine geçiş yap</w:t>
+      </w:r>
       <w:bookmarkStart w:id="0" w:name="_GoBack"/>
       <w:bookmarkEnd w:id="0"/>
     </w:p>
@@ -712,6 +1112,49 @@
           <w:lang w:val="tr-TR"/>
         </w:rPr>
       </w:pPr>
+      <w:r>
+        <w:drawing>
+          <wp:inline distT="0" distB="0" distL="114300" distR="114300">
+            <wp:extent cx="5269230" cy="1094105"/>
+            <wp:effectExtent l="0" t="0" r="3810" b="3175"/>
+            <wp:docPr id="18" name="Picture 18"/>
+            <wp:cNvGraphicFramePr>
+              <a:graphicFrameLocks xmlns:a="http://schemas.openxmlformats.org/drawingml/2006/main" noChangeAspect="1"/>
+            </wp:cNvGraphicFramePr>
+            <a:graphic xmlns:a="http://schemas.openxmlformats.org/drawingml/2006/main">
+              <a:graphicData uri="http://schemas.openxmlformats.org/drawingml/2006/picture">
+                <pic:pic xmlns:pic="http://schemas.openxmlformats.org/drawingml/2006/picture">
+                  <pic:nvPicPr>
+                    <pic:cNvPr id="18" name="Picture 18"/>
+                    <pic:cNvPicPr>
+                      <a:picLocks noChangeAspect="1"/>
+                    </pic:cNvPicPr>
+                  </pic:nvPicPr>
+                  <pic:blipFill>
+                    <a:blip r:embed="rId19"/>
+                    <a:stretch>
+                      <a:fillRect/>
+                    </a:stretch>
+                  </pic:blipFill>
+                  <pic:spPr>
+                    <a:xfrm>
+                      <a:off x="0" y="0"/>
+                      <a:ext cx="5269230" cy="1094105"/>
+                    </a:xfrm>
+                    <a:prstGeom prst="rect">
+                      <a:avLst/>
+                    </a:prstGeom>
+                    <a:noFill/>
+                    <a:ln>
+                      <a:noFill/>
+                    </a:ln>
+                  </pic:spPr>
+                </pic:pic>
+              </a:graphicData>
+            </a:graphic>
+          </wp:inline>
+        </w:drawing>
+      </w:r>
     </w:p>
     <w:sectPr>
       <w:pgSz w:w="11906" w:h="16838"/>

</xml_diff>

<commit_message>
codes.md created in DEV branch
</commit_message>
<xml_diff>
--- a/TufanGulec-hw-github.docx
+++ b/TufanGulec-hw-github.docx
@@ -647,7 +647,7 @@
           <w:rFonts w:hint="default"/>
           <w:lang w:val="tr-TR"/>
         </w:rPr>
-        <w:t>-&gt; staged area’den README.md dosyasını commit’leyelim</w:t>
+        <w:t>-&gt; staged area’den README.md dosyasını commit’leyelim artık staged area’da olmadığını göreceğiz.</w:t>
       </w:r>
     </w:p>
     <w:p>
@@ -702,6 +702,406 @@
           <w:lang w:val="tr-TR"/>
         </w:rPr>
       </w:pPr>
+      <w:r>
+        <w:rPr>
+          <w:rFonts w:hint="default"/>
+          <w:lang w:val="tr-TR"/>
+        </w:rPr>
+        <w:t>-&gt; working directory’de yer alan tüm dosyaları birlikte staged area’ya alalım.</w:t>
+      </w:r>
+    </w:p>
+    <w:p>
+      <w:r>
+        <w:drawing>
+          <wp:inline distT="0" distB="0" distL="114300" distR="114300">
+            <wp:extent cx="5268595" cy="160020"/>
+            <wp:effectExtent l="0" t="0" r="4445" b="7620"/>
+            <wp:docPr id="12" name="Picture 12"/>
+            <wp:cNvGraphicFramePr>
+              <a:graphicFrameLocks xmlns:a="http://schemas.openxmlformats.org/drawingml/2006/main" noChangeAspect="1"/>
+            </wp:cNvGraphicFramePr>
+            <a:graphic xmlns:a="http://schemas.openxmlformats.org/drawingml/2006/main">
+              <a:graphicData uri="http://schemas.openxmlformats.org/drawingml/2006/picture">
+                <pic:pic xmlns:pic="http://schemas.openxmlformats.org/drawingml/2006/picture">
+                  <pic:nvPicPr>
+                    <pic:cNvPr id="12" name="Picture 12"/>
+                    <pic:cNvPicPr>
+                      <a:picLocks noChangeAspect="1"/>
+                    </pic:cNvPicPr>
+                  </pic:nvPicPr>
+                  <pic:blipFill>
+                    <a:blip r:embed="rId13"/>
+                    <a:stretch>
+                      <a:fillRect/>
+                    </a:stretch>
+                  </pic:blipFill>
+                  <pic:spPr>
+                    <a:xfrm>
+                      <a:off x="0" y="0"/>
+                      <a:ext cx="5268595" cy="160020"/>
+                    </a:xfrm>
+                    <a:prstGeom prst="rect">
+                      <a:avLst/>
+                    </a:prstGeom>
+                    <a:noFill/>
+                    <a:ln>
+                      <a:noFill/>
+                    </a:ln>
+                  </pic:spPr>
+                </pic:pic>
+              </a:graphicData>
+            </a:graphic>
+          </wp:inline>
+        </w:drawing>
+      </w:r>
+    </w:p>
+    <w:p/>
+    <w:p>
+      <w:r>
+        <w:drawing>
+          <wp:inline distT="0" distB="0" distL="114300" distR="114300">
+            <wp:extent cx="5273675" cy="687705"/>
+            <wp:effectExtent l="0" t="0" r="14605" b="13335"/>
+            <wp:docPr id="13" name="Picture 13"/>
+            <wp:cNvGraphicFramePr>
+              <a:graphicFrameLocks xmlns:a="http://schemas.openxmlformats.org/drawingml/2006/main" noChangeAspect="1"/>
+            </wp:cNvGraphicFramePr>
+            <a:graphic xmlns:a="http://schemas.openxmlformats.org/drawingml/2006/main">
+              <a:graphicData uri="http://schemas.openxmlformats.org/drawingml/2006/picture">
+                <pic:pic xmlns:pic="http://schemas.openxmlformats.org/drawingml/2006/picture">
+                  <pic:nvPicPr>
+                    <pic:cNvPr id="13" name="Picture 13"/>
+                    <pic:cNvPicPr>
+                      <a:picLocks noChangeAspect="1"/>
+                    </pic:cNvPicPr>
+                  </pic:nvPicPr>
+                  <pic:blipFill>
+                    <a:blip r:embed="rId14"/>
+                    <a:stretch>
+                      <a:fillRect/>
+                    </a:stretch>
+                  </pic:blipFill>
+                  <pic:spPr>
+                    <a:xfrm>
+                      <a:off x="0" y="0"/>
+                      <a:ext cx="5273675" cy="687705"/>
+                    </a:xfrm>
+                    <a:prstGeom prst="rect">
+                      <a:avLst/>
+                    </a:prstGeom>
+                    <a:noFill/>
+                    <a:ln>
+                      <a:noFill/>
+                    </a:ln>
+                  </pic:spPr>
+                </pic:pic>
+              </a:graphicData>
+            </a:graphic>
+          </wp:inline>
+        </w:drawing>
+      </w:r>
+    </w:p>
+    <w:p/>
+    <w:p>
+      <w:pPr>
+        <w:rPr>
+          <w:rFonts w:hint="default"/>
+          <w:lang w:val="tr-TR"/>
+        </w:rPr>
+      </w:pPr>
+      <w:r>
+        <w:rPr>
+          <w:rFonts w:hint="default"/>
+          <w:lang w:val="tr-TR"/>
+        </w:rPr>
+        <w:t>-&gt; staged area’daki dosyalardan birinde değişiklik yapalım ve status’üne bakalım. Ardından commitleyip tekrar status’üne bakalım. Dosyanın staged area’ya alındığı haliyle commitlendiğini, değişiklik yapılan halininse staged area’ya gitmek için beklediğini görebiliriz.</w:t>
+      </w:r>
+    </w:p>
+    <w:p>
+      <w:pPr>
+        <w:rPr>
+          <w:rFonts w:hint="default"/>
+          <w:lang w:val="tr-TR"/>
+        </w:rPr>
+      </w:pPr>
+      <w:r>
+        <w:drawing>
+          <wp:inline distT="0" distB="0" distL="114300" distR="114300">
+            <wp:extent cx="5273675" cy="2875280"/>
+            <wp:effectExtent l="0" t="0" r="14605" b="5080"/>
+            <wp:docPr id="14" name="Picture 14"/>
+            <wp:cNvGraphicFramePr>
+              <a:graphicFrameLocks xmlns:a="http://schemas.openxmlformats.org/drawingml/2006/main" noChangeAspect="1"/>
+            </wp:cNvGraphicFramePr>
+            <a:graphic xmlns:a="http://schemas.openxmlformats.org/drawingml/2006/main">
+              <a:graphicData uri="http://schemas.openxmlformats.org/drawingml/2006/picture">
+                <pic:pic xmlns:pic="http://schemas.openxmlformats.org/drawingml/2006/picture">
+                  <pic:nvPicPr>
+                    <pic:cNvPr id="14" name="Picture 14"/>
+                    <pic:cNvPicPr>
+                      <a:picLocks noChangeAspect="1"/>
+                    </pic:cNvPicPr>
+                  </pic:nvPicPr>
+                  <pic:blipFill>
+                    <a:blip r:embed="rId15"/>
+                    <a:stretch>
+                      <a:fillRect/>
+                    </a:stretch>
+                  </pic:blipFill>
+                  <pic:spPr>
+                    <a:xfrm>
+                      <a:off x="0" y="0"/>
+                      <a:ext cx="5273675" cy="2875280"/>
+                    </a:xfrm>
+                    <a:prstGeom prst="rect">
+                      <a:avLst/>
+                    </a:prstGeom>
+                    <a:noFill/>
+                    <a:ln>
+                      <a:noFill/>
+                    </a:ln>
+                  </pic:spPr>
+                </pic:pic>
+              </a:graphicData>
+            </a:graphic>
+          </wp:inline>
+        </w:drawing>
+      </w:r>
+    </w:p>
+    <w:p>
+      <w:pPr>
+        <w:rPr>
+          <w:rFonts w:hint="default"/>
+          <w:lang w:val="tr-TR"/>
+        </w:rPr>
+      </w:pPr>
+    </w:p>
+    <w:p>
+      <w:pPr>
+        <w:rPr>
+          <w:rFonts w:hint="default"/>
+          <w:lang w:val="tr-TR"/>
+        </w:rPr>
+      </w:pPr>
+      <w:r>
+        <w:rPr>
+          <w:rFonts w:hint="default"/>
+          <w:lang w:val="tr-TR"/>
+        </w:rPr>
+        <w:t>-&gt; git log ile commit’lerimizi takip edebiliriz.</w:t>
+      </w:r>
+    </w:p>
+    <w:p>
+      <w:r>
+        <w:drawing>
+          <wp:inline distT="0" distB="0" distL="114300" distR="114300">
+            <wp:extent cx="5273675" cy="1417320"/>
+            <wp:effectExtent l="0" t="0" r="14605" b="0"/>
+            <wp:docPr id="15" name="Picture 15"/>
+            <wp:cNvGraphicFramePr>
+              <a:graphicFrameLocks xmlns:a="http://schemas.openxmlformats.org/drawingml/2006/main" noChangeAspect="1"/>
+            </wp:cNvGraphicFramePr>
+            <a:graphic xmlns:a="http://schemas.openxmlformats.org/drawingml/2006/main">
+              <a:graphicData uri="http://schemas.openxmlformats.org/drawingml/2006/picture">
+                <pic:pic xmlns:pic="http://schemas.openxmlformats.org/drawingml/2006/picture">
+                  <pic:nvPicPr>
+                    <pic:cNvPr id="15" name="Picture 15"/>
+                    <pic:cNvPicPr>
+                      <a:picLocks noChangeAspect="1"/>
+                    </pic:cNvPicPr>
+                  </pic:nvPicPr>
+                  <pic:blipFill>
+                    <a:blip r:embed="rId16"/>
+                    <a:stretch>
+                      <a:fillRect/>
+                    </a:stretch>
+                  </pic:blipFill>
+                  <pic:spPr>
+                    <a:xfrm>
+                      <a:off x="0" y="0"/>
+                      <a:ext cx="5273675" cy="1417320"/>
+                    </a:xfrm>
+                    <a:prstGeom prst="rect">
+                      <a:avLst/>
+                    </a:prstGeom>
+                    <a:noFill/>
+                    <a:ln>
+                      <a:noFill/>
+                    </a:ln>
+                  </pic:spPr>
+                </pic:pic>
+              </a:graphicData>
+            </a:graphic>
+          </wp:inline>
+        </w:drawing>
+      </w:r>
+    </w:p>
+    <w:p/>
+    <w:p/>
+    <w:p>
+      <w:pPr>
+        <w:numPr>
+          <w:ilvl w:val="0"/>
+          <w:numId w:val="11"/>
+        </w:numPr>
+        <w:ind w:left="0" w:leftChars="0" w:firstLine="0" w:firstLineChars="0"/>
+        <w:rPr>
+          <w:rFonts w:hint="default"/>
+          <w:lang w:val="tr-TR"/>
+        </w:rPr>
+      </w:pPr>
+      <w:r>
+        <w:rPr>
+          <w:rFonts w:hint="default"/>
+          <w:lang w:val="tr-TR"/>
+        </w:rPr>
+        <w:t>Projelerini geliştirmek için branch oluşturma, değişiklik yapma ve bu değişiklikleri ana projeye birleştirme konularını kullanın</w:t>
+      </w:r>
+    </w:p>
+    <w:p>
+      <w:pPr>
+        <w:rPr>
+          <w:rFonts w:hint="default"/>
+          <w:lang w:val="tr-TR"/>
+        </w:rPr>
+      </w:pPr>
+    </w:p>
+    <w:p>
+      <w:pPr>
+        <w:rPr>
+          <w:rFonts w:hint="default"/>
+          <w:lang w:val="tr-TR"/>
+        </w:rPr>
+      </w:pPr>
+      <w:r>
+        <w:rPr>
+          <w:rFonts w:hint="default"/>
+          <w:lang w:val="tr-TR"/>
+        </w:rPr>
+        <w:t>-&gt; branch’ları listeleme</w:t>
+      </w:r>
+    </w:p>
+    <w:p>
+      <w:r>
+        <w:drawing>
+          <wp:inline distT="0" distB="0" distL="114300" distR="114300">
+            <wp:extent cx="5269230" cy="419735"/>
+            <wp:effectExtent l="0" t="0" r="3810" b="6985"/>
+            <wp:docPr id="16" name="Picture 16"/>
+            <wp:cNvGraphicFramePr>
+              <a:graphicFrameLocks xmlns:a="http://schemas.openxmlformats.org/drawingml/2006/main" noChangeAspect="1"/>
+            </wp:cNvGraphicFramePr>
+            <a:graphic xmlns:a="http://schemas.openxmlformats.org/drawingml/2006/main">
+              <a:graphicData uri="http://schemas.openxmlformats.org/drawingml/2006/picture">
+                <pic:pic xmlns:pic="http://schemas.openxmlformats.org/drawingml/2006/picture">
+                  <pic:nvPicPr>
+                    <pic:cNvPr id="16" name="Picture 16"/>
+                    <pic:cNvPicPr>
+                      <a:picLocks noChangeAspect="1"/>
+                    </pic:cNvPicPr>
+                  </pic:nvPicPr>
+                  <pic:blipFill>
+                    <a:blip r:embed="rId17"/>
+                    <a:stretch>
+                      <a:fillRect/>
+                    </a:stretch>
+                  </pic:blipFill>
+                  <pic:spPr>
+                    <a:xfrm>
+                      <a:off x="0" y="0"/>
+                      <a:ext cx="5269230" cy="419735"/>
+                    </a:xfrm>
+                    <a:prstGeom prst="rect">
+                      <a:avLst/>
+                    </a:prstGeom>
+                    <a:noFill/>
+                    <a:ln>
+                      <a:noFill/>
+                    </a:ln>
+                  </pic:spPr>
+                </pic:pic>
+              </a:graphicData>
+            </a:graphic>
+          </wp:inline>
+        </w:drawing>
+      </w:r>
+    </w:p>
+    <w:p/>
+    <w:p>
+      <w:pPr>
+        <w:rPr>
+          <w:rFonts w:hint="default"/>
+          <w:lang w:val="tr-TR"/>
+        </w:rPr>
+      </w:pPr>
+      <w:r>
+        <w:rPr>
+          <w:rFonts w:hint="default"/>
+          <w:lang w:val="tr-TR"/>
+        </w:rPr>
+        <w:t>-&gt; dev, uat, pre-prod ve prod isimlerinde branch’ler oluşturdum.</w:t>
+      </w:r>
+    </w:p>
+    <w:p>
+      <w:r>
+        <w:drawing>
+          <wp:inline distT="0" distB="0" distL="114300" distR="114300">
+            <wp:extent cx="5273675" cy="1210310"/>
+            <wp:effectExtent l="0" t="0" r="14605" b="8890"/>
+            <wp:docPr id="17" name="Picture 17"/>
+            <wp:cNvGraphicFramePr>
+              <a:graphicFrameLocks xmlns:a="http://schemas.openxmlformats.org/drawingml/2006/main" noChangeAspect="1"/>
+            </wp:cNvGraphicFramePr>
+            <a:graphic xmlns:a="http://schemas.openxmlformats.org/drawingml/2006/main">
+              <a:graphicData uri="http://schemas.openxmlformats.org/drawingml/2006/picture">
+                <pic:pic xmlns:pic="http://schemas.openxmlformats.org/drawingml/2006/picture">
+                  <pic:nvPicPr>
+                    <pic:cNvPr id="17" name="Picture 17"/>
+                    <pic:cNvPicPr>
+                      <a:picLocks noChangeAspect="1"/>
+                    </pic:cNvPicPr>
+                  </pic:nvPicPr>
+                  <pic:blipFill>
+                    <a:blip r:embed="rId18"/>
+                    <a:stretch>
+                      <a:fillRect/>
+                    </a:stretch>
+                  </pic:blipFill>
+                  <pic:spPr>
+                    <a:xfrm>
+                      <a:off x="0" y="0"/>
+                      <a:ext cx="5273675" cy="1210310"/>
+                    </a:xfrm>
+                    <a:prstGeom prst="rect">
+                      <a:avLst/>
+                    </a:prstGeom>
+                    <a:noFill/>
+                    <a:ln>
+                      <a:noFill/>
+                    </a:ln>
+                  </pic:spPr>
+                </pic:pic>
+              </a:graphicData>
+            </a:graphic>
+          </wp:inline>
+        </w:drawing>
+      </w:r>
+    </w:p>
+    <w:p/>
+    <w:p>
+      <w:pPr>
+        <w:rPr>
+          <w:rFonts w:hint="default"/>
+          <w:lang w:val="tr-TR"/>
+        </w:rPr>
+      </w:pPr>
+      <w:r>
+        <w:rPr>
+          <w:rFonts w:hint="default"/>
+          <w:lang w:val="tr-TR"/>
+        </w:rPr>
+        <w:t>-&gt; dev branch’ine geçiş yap</w:t>
+      </w:r>
       <w:bookmarkStart w:id="0" w:name="_GoBack"/>
       <w:bookmarkEnd w:id="0"/>
     </w:p>
@@ -712,6 +1112,49 @@
           <w:lang w:val="tr-TR"/>
         </w:rPr>
       </w:pPr>
+      <w:r>
+        <w:drawing>
+          <wp:inline distT="0" distB="0" distL="114300" distR="114300">
+            <wp:extent cx="5269230" cy="1094105"/>
+            <wp:effectExtent l="0" t="0" r="3810" b="3175"/>
+            <wp:docPr id="18" name="Picture 18"/>
+            <wp:cNvGraphicFramePr>
+              <a:graphicFrameLocks xmlns:a="http://schemas.openxmlformats.org/drawingml/2006/main" noChangeAspect="1"/>
+            </wp:cNvGraphicFramePr>
+            <a:graphic xmlns:a="http://schemas.openxmlformats.org/drawingml/2006/main">
+              <a:graphicData uri="http://schemas.openxmlformats.org/drawingml/2006/picture">
+                <pic:pic xmlns:pic="http://schemas.openxmlformats.org/drawingml/2006/picture">
+                  <pic:nvPicPr>
+                    <pic:cNvPr id="18" name="Picture 18"/>
+                    <pic:cNvPicPr>
+                      <a:picLocks noChangeAspect="1"/>
+                    </pic:cNvPicPr>
+                  </pic:nvPicPr>
+                  <pic:blipFill>
+                    <a:blip r:embed="rId19"/>
+                    <a:stretch>
+                      <a:fillRect/>
+                    </a:stretch>
+                  </pic:blipFill>
+                  <pic:spPr>
+                    <a:xfrm>
+                      <a:off x="0" y="0"/>
+                      <a:ext cx="5269230" cy="1094105"/>
+                    </a:xfrm>
+                    <a:prstGeom prst="rect">
+                      <a:avLst/>
+                    </a:prstGeom>
+                    <a:noFill/>
+                    <a:ln>
+                      <a:noFill/>
+                    </a:ln>
+                  </pic:spPr>
+                </pic:pic>
+              </a:graphicData>
+            </a:graphic>
+          </wp:inline>
+        </w:drawing>
+      </w:r>
     </w:p>
     <w:sectPr>
       <w:pgSz w:w="11906" w:h="16838"/>

</xml_diff>